<commit_message>
syntaxic color and autocompletion
</commit_message>
<xml_diff>
--- a/doc/RAF_Telosys_saas.docx
+++ b/doc/RAF_Telosys_saas.docx
@@ -36,23 +36,15 @@
     </w:p>
     <w:p>
       <w:r>
-        <w:t xml:space="preserve">- La </w:t>
-      </w:r>
-      <w:proofErr w:type="spellStart"/>
-      <w:r>
-        <w:t>toolbar</w:t>
-      </w:r>
-      <w:proofErr w:type="spellEnd"/>
-      <w:r>
-        <w:t xml:space="preserve"> dans le </w:t>
-      </w:r>
-      <w:proofErr w:type="spellStart"/>
-      <w:r>
-        <w:t>dashboard</w:t>
-      </w:r>
-      <w:proofErr w:type="spellEnd"/>
-      <w:r>
-        <w:t xml:space="preserve"> et dans l’ide ne sont pas contenues dans les mêmes fichiers html, il faudrait les fusionner</w:t>
+        <w:t>- Editor : ajout la configuration pour avoir l’</w:t>
+      </w:r>
+      <w:proofErr w:type="spellStart"/>
+      <w:r>
+        <w:t>autocompletion</w:t>
+      </w:r>
+      <w:proofErr w:type="spellEnd"/>
+      <w:r>
+        <w:t>, coloration syntaxique, …</w:t>
       </w:r>
     </w:p>
     <w:p>
@@ -104,33 +96,6 @@
     </w:p>
     <w:p>
       <w:r>
-        <w:t>- Supprimer la directive « </w:t>
-      </w:r>
-      <w:proofErr w:type="spellStart"/>
-      <w:r>
-        <w:t>left</w:t>
-      </w:r>
-      <w:proofErr w:type="spellEnd"/>
-      <w:r>
-        <w:t> » et mettre les trois di</w:t>
-      </w:r>
-      <w:r>
-        <w:t xml:space="preserve">rectives de </w:t>
-      </w:r>
-      <w:proofErr w:type="spellStart"/>
-      <w:r>
-        <w:t>treeview</w:t>
-      </w:r>
-      <w:proofErr w:type="spellEnd"/>
-      <w:r>
-        <w:t xml:space="preserve"> dans l’ide.</w:t>
-      </w:r>
-      <w:r>
-        <w:t>html</w:t>
-      </w:r>
-    </w:p>
-    <w:p>
-      <w:r>
         <w:t xml:space="preserve">- Ramener tout le contrôleur des </w:t>
       </w:r>
       <w:proofErr w:type="spellStart"/>
@@ -257,210 +222,47 @@
     </w:p>
     <w:p>
       <w:r>
-        <w:t xml:space="preserve">- Mettre toutes les </w:t>
-      </w:r>
-      <w:proofErr w:type="spellStart"/>
-      <w:r>
-        <w:t>modals</w:t>
-      </w:r>
-      <w:proofErr w:type="spellEnd"/>
-      <w:r>
-        <w:t xml:space="preserve"> en style </w:t>
-      </w:r>
-      <w:proofErr w:type="spellStart"/>
-      <w:r>
-        <w:t>bootstrap</w:t>
-      </w:r>
-      <w:proofErr w:type="spellEnd"/>
-      <w:r>
-        <w:t>, suppression des « </w:t>
-      </w:r>
-      <w:proofErr w:type="spellStart"/>
-      <w:r>
-        <w:t>alert</w:t>
-      </w:r>
-      <w:proofErr w:type="spellEnd"/>
-      <w:r>
-        <w:t> » et « </w:t>
-      </w:r>
-      <w:proofErr w:type="spellStart"/>
-      <w:r>
-        <w:t>confirm</w:t>
-      </w:r>
-      <w:proofErr w:type="spellEnd"/>
-      <w:r>
-        <w:t> »</w:t>
-      </w:r>
-    </w:p>
-    <w:p>
-      <w:r>
-        <w:t xml:space="preserve"> </w:t>
-      </w:r>
-      <w:r>
-        <w:t>- Onglet génération &gt; partie model : faire un rafraichissement automatique lorsque l’utilisateur corrige une erreur qui empêchait</w:t>
-      </w:r>
-      <w:r>
-        <w:t xml:space="preserve"> la visualisation des entités du model en question</w:t>
+        <w:t xml:space="preserve">- Vérifier le bon fonctionnement sur Firefox. </w:t>
+      </w:r>
+    </w:p>
+    <w:p>
+      <w:r>
+        <w:t xml:space="preserve">- </w:t>
+      </w:r>
+      <w:proofErr w:type="spellStart"/>
+      <w:r>
+        <w:t>Treeview</w:t>
+      </w:r>
+      <w:proofErr w:type="spellEnd"/>
+      <w:r>
+        <w:t xml:space="preserve"> - menu contextuel – ajouter une fonction pour renommer le fichier</w:t>
+      </w:r>
+    </w:p>
+    <w:p>
+      <w:r>
+        <w:t xml:space="preserve">- Onglet </w:t>
+      </w:r>
+      <w:proofErr w:type="spellStart"/>
+      <w:r>
+        <w:t>template</w:t>
+      </w:r>
+      <w:proofErr w:type="spellEnd"/>
+      <w:r>
+        <w:t xml:space="preserve">-bundle – le rafraichissement </w:t>
+      </w:r>
+      <w:r>
+        <w:t xml:space="preserve">automatique dysfonctionne </w:t>
+      </w:r>
+      <w:r>
+        <w:t>lorsque l’on supprime un bundle</w:t>
+      </w:r>
+      <w:r>
+        <w:t xml:space="preserve"> en utilis</w:t>
       </w:r>
       <w:bookmarkStart w:id="0" w:name="_GoBack"/>
       <w:bookmarkEnd w:id="0"/>
-    </w:p>
-    <w:p>
-      <w:r>
-        <w:t xml:space="preserve">- Vérifier le bon fonctionnement sur Firefox. </w:t>
-      </w:r>
-    </w:p>
-    <w:p>
-      <w:r>
-        <w:t xml:space="preserve">- Modal manage bundle : ajouter une animation lors du téléchargement des bundles. Je pensais mettre un </w:t>
-      </w:r>
-      <w:r>
-        <w:t xml:space="preserve">icone de chargement qui tourne </w:t>
-      </w:r>
-    </w:p>
-    <w:p>
-      <w:r>
-        <w:t xml:space="preserve">- </w:t>
-      </w:r>
-      <w:proofErr w:type="spellStart"/>
-      <w:r>
-        <w:t>Treeview</w:t>
-      </w:r>
-      <w:proofErr w:type="spellEnd"/>
-      <w:r>
-        <w:t xml:space="preserve"> - menu contextuel – ajouter une fonction pour renommer le fichier</w:t>
-      </w:r>
-    </w:p>
-    <w:p>
-      <w:r>
-        <w:t xml:space="preserve">- Onglet </w:t>
-      </w:r>
-      <w:proofErr w:type="spellStart"/>
-      <w:r>
-        <w:t>download</w:t>
-      </w:r>
-      <w:proofErr w:type="spellEnd"/>
-      <w:r>
-        <w:t xml:space="preserve"> </w:t>
-      </w:r>
-      <w:proofErr w:type="spellStart"/>
-      <w:r>
-        <w:t>project</w:t>
-      </w:r>
-      <w:proofErr w:type="spellEnd"/>
-      <w:r>
-        <w:t xml:space="preserve"> – faire une modal avec les choix suivant (</w:t>
-      </w:r>
-      <w:proofErr w:type="spellStart"/>
-      <w:r>
-        <w:t>checkbox</w:t>
-      </w:r>
-      <w:proofErr w:type="spellEnd"/>
-      <w:r>
-        <w:t xml:space="preserve">) : </w:t>
-      </w:r>
-    </w:p>
-    <w:p>
-      <w:r>
-        <w:tab/>
-      </w:r>
-      <w:proofErr w:type="spellStart"/>
-      <w:r>
-        <w:t>Generated</w:t>
-      </w:r>
-      <w:proofErr w:type="spellEnd"/>
-      <w:r>
-        <w:t xml:space="preserve"> file</w:t>
-      </w:r>
-    </w:p>
-    <w:p>
-      <w:r>
-        <w:tab/>
-        <w:t xml:space="preserve">Dossier </w:t>
-      </w:r>
-      <w:proofErr w:type="spellStart"/>
-      <w:r>
-        <w:t>Telosys</w:t>
-      </w:r>
-      <w:proofErr w:type="spellEnd"/>
-      <w:r>
-        <w:t xml:space="preserve"> Tools (</w:t>
-      </w:r>
-      <w:proofErr w:type="spellStart"/>
-      <w:r>
-        <w:t>models</w:t>
-      </w:r>
-      <w:proofErr w:type="spellEnd"/>
-      <w:r>
-        <w:t>/</w:t>
-      </w:r>
-      <w:proofErr w:type="spellStart"/>
-      <w:r>
-        <w:t>template</w:t>
-      </w:r>
-      <w:proofErr w:type="spellEnd"/>
-      <w:r>
-        <w:t xml:space="preserve">-bundle/fichier de </w:t>
-      </w:r>
-      <w:proofErr w:type="spellStart"/>
-      <w:r>
-        <w:t>conf</w:t>
-      </w:r>
-      <w:proofErr w:type="spellEnd"/>
-      <w:r>
-        <w:t>)</w:t>
-      </w:r>
-    </w:p>
-    <w:p>
-      <w:r>
-        <w:t xml:space="preserve">- </w:t>
-      </w:r>
-      <w:r>
-        <w:t>Onglet « </w:t>
-      </w:r>
-      <w:proofErr w:type="spellStart"/>
-      <w:r>
-        <w:t>generated</w:t>
-      </w:r>
-      <w:proofErr w:type="spellEnd"/>
-      <w:r>
-        <w:t xml:space="preserve"> file »</w:t>
-      </w:r>
-      <w:r>
-        <w:t xml:space="preserve"> et « </w:t>
-      </w:r>
-      <w:proofErr w:type="spellStart"/>
-      <w:r>
-        <w:t>template</w:t>
-      </w:r>
-      <w:proofErr w:type="spellEnd"/>
-      <w:r>
-        <w:t>-bundle »</w:t>
-      </w:r>
-      <w:r>
-        <w:t xml:space="preserve"> - lors d’un double clic sur un fichier déjà ouvert, l’extension apparaît</w:t>
-      </w:r>
-    </w:p>
-    <w:p>
-      <w:r>
-        <w:t xml:space="preserve">- Onglet </w:t>
-      </w:r>
-      <w:proofErr w:type="spellStart"/>
-      <w:r>
-        <w:t>template</w:t>
-      </w:r>
-      <w:proofErr w:type="spellEnd"/>
-      <w:r>
-        <w:t xml:space="preserve">-bundle – le rafraichissement </w:t>
-      </w:r>
-      <w:r>
-        <w:t xml:space="preserve">automatique dysfonctionne </w:t>
-      </w:r>
-      <w:r>
-        <w:t>lorsque l’on supprime un bundle</w:t>
-      </w:r>
-      <w:r>
-        <w:t xml:space="preserve"> en utilisant le menu contextuel du </w:t>
+      <w:r>
+        <w:t xml:space="preserve">ant le menu contextuel du </w:t>
       </w:r>
       <w:proofErr w:type="spellStart"/>
       <w:r>
@@ -469,85 +271,6 @@
       <w:proofErr w:type="spellEnd"/>
       <w:r>
         <w:t xml:space="preserve"> (problème de synchronisme)</w:t>
-      </w:r>
-    </w:p>
-    <w:p>
-      <w:r>
-        <w:t>- O</w:t>
-      </w:r>
-      <w:r>
-        <w:t>nglet « </w:t>
-      </w:r>
-      <w:proofErr w:type="spellStart"/>
-      <w:r>
-        <w:t>template</w:t>
-      </w:r>
-      <w:proofErr w:type="spellEnd"/>
-      <w:r>
-        <w:t xml:space="preserve">-bundle » - </w:t>
-      </w:r>
-      <w:proofErr w:type="spellStart"/>
-      <w:r>
-        <w:t>treeview</w:t>
-      </w:r>
-      <w:proofErr w:type="spellEnd"/>
-      <w:r>
-        <w:t xml:space="preserve"> le « </w:t>
-      </w:r>
-      <w:proofErr w:type="spellStart"/>
-      <w:r>
-        <w:t>gitignore</w:t>
-      </w:r>
-      <w:proofErr w:type="spellEnd"/>
-      <w:r>
-        <w:t> » apparaît</w:t>
-      </w:r>
-    </w:p>
-    <w:p>
-      <w:r>
-        <w:t>- Ajouter un</w:t>
-      </w:r>
-      <w:r>
-        <w:t>e</w:t>
-      </w:r>
-      <w:r>
-        <w:t xml:space="preserve"> fonction de suppression de projet, étant </w:t>
-      </w:r>
-      <w:r>
-        <w:t xml:space="preserve">donné </w:t>
-      </w:r>
-      <w:r>
-        <w:t>que le nombre de projet est désormais limité</w:t>
-      </w:r>
-    </w:p>
-    <w:p>
-      <w:r>
-        <w:lastRenderedPageBreak/>
-        <w:t xml:space="preserve">- Modal </w:t>
-      </w:r>
-      <w:proofErr w:type="spellStart"/>
-      <w:r>
-        <w:t>create</w:t>
-      </w:r>
-      <w:proofErr w:type="spellEnd"/>
-      <w:r>
-        <w:t xml:space="preserve"> </w:t>
-      </w:r>
-      <w:proofErr w:type="spellStart"/>
-      <w:r>
-        <w:t>entity</w:t>
-      </w:r>
-      <w:proofErr w:type="spellEnd"/>
-      <w:r>
-        <w:t xml:space="preserve"> – Le nom d’une </w:t>
-      </w:r>
-      <w:proofErr w:type="spellStart"/>
-      <w:r>
-        <w:t>entity</w:t>
-      </w:r>
-      <w:proofErr w:type="spellEnd"/>
-      <w:r>
-        <w:t xml:space="preserve"> doit commencer par une majuscule, empêcher la création si cela n’est pas respecté + message d’erreur car cela créer une erreur sur le model et empêche la génération</w:t>
       </w:r>
     </w:p>
     <w:p>

</xml_diff>